<commit_message>
Adding commit for week-3
</commit_message>
<xml_diff>
--- a/week-3/forke-assignment-3.2.docx
+++ b/week-3/forke-assignment-3.2.docx
@@ -20,7 +20,10 @@
         <w:spacing w:after="0" w:line="240" w:lineRule="auto"/>
       </w:pPr>
       <w:r>
-        <w:t>04 May 2020</w:t>
+        <w:t>16</w:t>
+      </w:r>
+      <w:r>
+        <w:t xml:space="preserve"> May 2020</w:t>
       </w:r>
     </w:p>
     <w:p>
@@ -36,16 +39,19 @@
         <w:spacing w:after="240" w:line="240" w:lineRule="auto"/>
       </w:pPr>
       <w:r>
-        <w:t xml:space="preserve">Assignment 2.2 - </w:t>
+        <w:t xml:space="preserve">Assignment </w:t>
+      </w:r>
+      <w:r>
+        <w:t>3</w:t>
+      </w:r>
+      <w:r>
+        <w:t xml:space="preserve">.2 - </w:t>
       </w:r>
       <w:proofErr w:type="spellStart"/>
       <w:r>
-        <w:t>NodeShopper</w:t>
+        <w:t>NodeSecurity</w:t>
       </w:r>
       <w:proofErr w:type="spellEnd"/>
-      <w:r>
-        <w:t xml:space="preserve"> ORD</w:t>
-      </w:r>
     </w:p>
     <w:p>
       <w:pPr>
@@ -54,34 +60,7 @@
     </w:p>
     <w:p>
       <w:r>
-        <w:t>ORD Business Rules:</w:t>
-      </w:r>
-    </w:p>
-    <w:p>
-      <w:r>
-        <w:t>a USER can have many ROLES</w:t>
-      </w:r>
-    </w:p>
-    <w:p>
-      <w:r>
-        <w:t xml:space="preserve">a ROLE can </w:t>
-      </w:r>
-      <w:r>
-        <w:t>have</w:t>
-      </w:r>
-      <w:r>
-        <w:t xml:space="preserve"> many PERMISSIONS</w:t>
-      </w:r>
-    </w:p>
-    <w:p/>
-    <w:p>
-      <w:proofErr w:type="spellStart"/>
-      <w:r>
-        <w:t>NoSQL</w:t>
-      </w:r>
-      <w:proofErr w:type="spellEnd"/>
-      <w:r>
-        <w:t xml:space="preserve"> Data Structure:</w:t>
+        <w:t>ORD Diagram:</w:t>
       </w:r>
     </w:p>
     <w:p>
@@ -91,7 +70,81 @@
         </w:rPr>
         <w:drawing>
           <wp:inline distT="0" distB="0" distL="0" distR="0">
-            <wp:extent cx="5943600" cy="3343894"/>
+            <wp:extent cx="5219463" cy="1584581"/>
+            <wp:effectExtent l="19050" t="0" r="237" b="0"/>
+            <wp:docPr id="3" name="Picture 2" descr="ORD-Diagram-3.2.jpg"/>
+            <wp:cNvGraphicFramePr>
+              <a:graphicFrameLocks xmlns:a="http://schemas.openxmlformats.org/drawingml/2006/main" noChangeAspect="1"/>
+            </wp:cNvGraphicFramePr>
+            <a:graphic xmlns:a="http://schemas.openxmlformats.org/drawingml/2006/main">
+              <a:graphicData uri="http://schemas.openxmlformats.org/drawingml/2006/picture">
+                <pic:pic xmlns:pic="http://schemas.openxmlformats.org/drawingml/2006/picture">
+                  <pic:nvPicPr>
+                    <pic:cNvPr id="0" name="ORD-Diagram-3.2.jpg"/>
+                    <pic:cNvPicPr/>
+                  </pic:nvPicPr>
+                  <pic:blipFill>
+                    <a:blip r:embed="rId4" cstate="print"/>
+                    <a:stretch>
+                      <a:fillRect/>
+                    </a:stretch>
+                  </pic:blipFill>
+                  <pic:spPr>
+                    <a:xfrm>
+                      <a:off x="0" y="0"/>
+                      <a:ext cx="5219463" cy="1584581"/>
+                    </a:xfrm>
+                    <a:prstGeom prst="rect">
+                      <a:avLst/>
+                    </a:prstGeom>
+                  </pic:spPr>
+                </pic:pic>
+              </a:graphicData>
+            </a:graphic>
+          </wp:inline>
+        </w:drawing>
+      </w:r>
+    </w:p>
+    <w:p>
+      <w:r>
+        <w:t>ORD Business Rules:</w:t>
+      </w:r>
+    </w:p>
+    <w:p>
+      <w:r>
+        <w:t>a USER can have many ROLES</w:t>
+      </w:r>
+    </w:p>
+    <w:p>
+      <w:r>
+        <w:t xml:space="preserve">a ROLE can </w:t>
+      </w:r>
+      <w:r>
+        <w:t>have</w:t>
+      </w:r>
+      <w:r>
+        <w:t xml:space="preserve"> many PERMISSIONS</w:t>
+      </w:r>
+    </w:p>
+    <w:p/>
+    <w:p>
+      <w:proofErr w:type="spellStart"/>
+      <w:r>
+        <w:t>NoSQL</w:t>
+      </w:r>
+      <w:proofErr w:type="spellEnd"/>
+      <w:r>
+        <w:t xml:space="preserve"> Data Structure:</w:t>
+      </w:r>
+    </w:p>
+    <w:p>
+      <w:r>
+        <w:rPr>
+          <w:noProof/>
+        </w:rPr>
+        <w:drawing>
+          <wp:inline distT="0" distB="0" distL="0" distR="0">
+            <wp:extent cx="5944428" cy="3159807"/>
             <wp:effectExtent l="19050" t="0" r="0" b="0"/>
             <wp:docPr id="1" name="Picture 1"/>
             <wp:cNvGraphicFramePr>
@@ -107,8 +160,8 @@
                     </pic:cNvPicPr>
                   </pic:nvPicPr>
                   <pic:blipFill>
-                    <a:blip r:embed="rId4" cstate="print"/>
-                    <a:srcRect/>
+                    <a:blip r:embed="rId5" cstate="print"/>
+                    <a:srcRect b="5607"/>
                     <a:stretch>
                       <a:fillRect/>
                     </a:stretch>
@@ -116,7 +169,7 @@
                   <pic:spPr bwMode="auto">
                     <a:xfrm>
                       <a:off x="0" y="0"/>
-                      <a:ext cx="5943600" cy="3343894"/>
+                      <a:ext cx="5944428" cy="3159807"/>
                     </a:xfrm>
                     <a:prstGeom prst="rect">
                       <a:avLst/>

</xml_diff>